<commit_message>
added styling to posting notes
</commit_message>
<xml_diff>
--- a/remix_notes.docx
+++ b/remix_notes.docx
@@ -35,8 +35,41 @@
           <w:lang w:val="en-US"/>
         </w:rPr>
       </w:pPr>
+      <w:r>
+        <w:rPr>
+          <w:rFonts w:hint="default"/>
+          <w:lang w:val="en-US"/>
+        </w:rPr>
+        <w:t>Remix doesn’t need to use react router stuff like prevent default?</w:t>
+      </w:r>
+    </w:p>
+    <w:p>
+      <w:pPr>
+        <w:bidi w:val="0"/>
+        <w:rPr>
+          <w:rFonts w:hint="default"/>
+          <w:lang w:val="en-US"/>
+        </w:rPr>
+      </w:pPr>
+      <w:r>
+        <w:rPr>
+          <w:rFonts w:hint="default"/>
+          <w:lang w:val="en-US"/>
+        </w:rPr>
+        <w:tab/>
+        <w:t>We could use action to send the form to another route but we wont</w:t>
+      </w:r>
       <w:bookmarkStart w:id="0" w:name="_GoBack"/>
       <w:bookmarkEnd w:id="0"/>
+    </w:p>
+    <w:p>
+      <w:pPr>
+        <w:bidi w:val="0"/>
+        <w:rPr>
+          <w:rFonts w:hint="default"/>
+          <w:lang w:val="en-US"/>
+        </w:rPr>
+      </w:pPr>
     </w:p>
     <w:sectPr>
       <w:pgSz w:w="11906" w:h="16838"/>

</xml_diff>

<commit_message>
finally able to pass props in typescript!
</commit_message>
<xml_diff>
--- a/remix_notes.docx
+++ b/remix_notes.docx
@@ -59,8 +59,6 @@
         <w:tab/>
         <w:t>We could use action to send the form to another route but we wont</w:t>
       </w:r>
-      <w:bookmarkStart w:id="0" w:name="_GoBack"/>
-      <w:bookmarkEnd w:id="0"/>
     </w:p>
     <w:p>
       <w:pPr>
@@ -70,6 +68,25 @@
           <w:lang w:val="en-US"/>
         </w:rPr>
       </w:pPr>
+      <w:r>
+        <w:rPr>
+          <w:rFonts w:hint="default"/>
+          <w:lang w:val="en-US"/>
+        </w:rPr>
+        <w:tab/>
+        <w:t xml:space="preserve">- I need an ORM? </w:t>
+      </w:r>
+    </w:p>
+    <w:p>
+      <w:pPr>
+        <w:bidi w:val="0"/>
+        <w:rPr>
+          <w:rFonts w:hint="default"/>
+          <w:lang w:val="en-US"/>
+        </w:rPr>
+      </w:pPr>
+      <w:bookmarkStart w:id="0" w:name="_GoBack"/>
+      <w:bookmarkEnd w:id="0"/>
     </w:p>
     <w:sectPr>
       <w:pgSz w:w="11906" w:h="16838"/>

</xml_diff>

<commit_message>
removed unused imports,code, and comments
</commit_message>
<xml_diff>
--- a/remix_notes.docx
+++ b/remix_notes.docx
@@ -74,7 +74,7 @@
           <w:lang w:val="en-US"/>
         </w:rPr>
         <w:tab/>
-        <w:t xml:space="preserve">- I need an ORM? </w:t>
+        <w:t>- I need an ORM? Yes I used Prisma</w:t>
       </w:r>
     </w:p>
     <w:p>
@@ -85,8 +85,66 @@
           <w:lang w:val="en-US"/>
         </w:rPr>
       </w:pPr>
+      <w:r>
+        <w:rPr>
+          <w:rFonts w:hint="default"/>
+          <w:lang w:val="en-US"/>
+        </w:rPr>
+        <w:tab/>
+        <w:t>- I also noticed that this app is TIGHTLY coupled to its backend. I can’t test in postman</w:t>
+      </w:r>
+    </w:p>
+    <w:p>
+      <w:pPr>
+        <w:bidi w:val="0"/>
+        <w:rPr>
+          <w:rFonts w:hint="default"/>
+          <w:lang w:val="en-US"/>
+        </w:rPr>
+      </w:pPr>
+    </w:p>
+    <w:p>
+      <w:pPr>
+        <w:bidi w:val="0"/>
+        <w:rPr>
+          <w:rFonts w:hint="default"/>
+          <w:lang w:val="en-US"/>
+        </w:rPr>
+      </w:pPr>
+      <w:r>
+        <w:rPr>
+          <w:rFonts w:hint="default"/>
+          <w:lang w:val="en-US"/>
+        </w:rPr>
+        <w:t>Y=Remember to use npx prisma</w:t>
+      </w:r>
       <w:bookmarkStart w:id="0" w:name="_GoBack"/>
       <w:bookmarkEnd w:id="0"/>
+    </w:p>
+    <w:p>
+      <w:pPr>
+        <w:bidi w:val="0"/>
+        <w:rPr>
+          <w:rFonts w:hint="default"/>
+          <w:lang w:val="en-US"/>
+        </w:rPr>
+      </w:pPr>
+    </w:p>
+    <w:p>
+      <w:pPr>
+        <w:bidi w:val="0"/>
+        <w:rPr>
+          <w:rFonts w:hint="default"/>
+          <w:lang w:val="en-US"/>
+        </w:rPr>
+      </w:pPr>
+      <w:r>
+        <w:rPr>
+          <w:rFonts w:hint="default"/>
+          <w:lang w:val="en-US"/>
+        </w:rPr>
+        <w:t>Next thing to do on this project is make a POST</w:t>
+      </w:r>
     </w:p>
     <w:sectPr>
       <w:pgSz w:w="11906" w:h="16838"/>

</xml_diff>

<commit_message>
refactored formData and action data to not use type assertions
</commit_message>
<xml_diff>
--- a/remix_notes.docx
+++ b/remix_notes.docx
@@ -118,33 +118,172 @@
         </w:rPr>
         <w:t>Y=Remember to use npx prisma</w:t>
       </w:r>
+    </w:p>
+    <w:p>
+      <w:pPr>
+        <w:bidi w:val="0"/>
+        <w:rPr>
+          <w:rFonts w:hint="default"/>
+          <w:lang w:val="en-US"/>
+        </w:rPr>
+      </w:pPr>
+    </w:p>
+    <w:p>
+      <w:pPr>
+        <w:bidi w:val="0"/>
+        <w:rPr>
+          <w:rFonts w:hint="default"/>
+          <w:lang w:val="en-US"/>
+        </w:rPr>
+      </w:pPr>
+      <w:r>
+        <w:rPr>
+          <w:rFonts w:hint="default"/>
+          <w:lang w:val="en-US"/>
+        </w:rPr>
+        <w:t>Next thing to do on this project is make a POST</w:t>
+      </w:r>
+    </w:p>
+    <w:p>
+      <w:pPr>
+        <w:bidi w:val="0"/>
+        <w:rPr>
+          <w:rFonts w:hint="default"/>
+          <w:lang w:val="en-US"/>
+        </w:rPr>
+      </w:pPr>
+    </w:p>
+    <w:p>
+      <w:pPr>
+        <w:bidi w:val="0"/>
+        <w:rPr>
+          <w:rFonts w:hint="default"/>
+          <w:lang w:val="en-US"/>
+        </w:rPr>
+      </w:pPr>
+      <w:r>
+        <w:rPr>
+          <w:rFonts w:hint="default"/>
+          <w:lang w:val="en-US"/>
+        </w:rPr>
+        <w:t>GET uses loader</w:t>
+      </w:r>
+    </w:p>
+    <w:p>
+      <w:pPr>
+        <w:bidi w:val="0"/>
+        <w:rPr>
+          <w:rFonts w:hint="default"/>
+          <w:lang w:val="en-US"/>
+        </w:rPr>
+      </w:pPr>
+      <w:r>
+        <w:rPr>
+          <w:rFonts w:hint="default"/>
+          <w:lang w:val="en-US"/>
+        </w:rPr>
+        <w:t>POST uses action</w:t>
+      </w:r>
+    </w:p>
+    <w:p>
+      <w:pPr>
+        <w:bidi w:val="0"/>
+        <w:rPr>
+          <w:rFonts w:hint="default"/>
+          <w:lang w:val="en-US"/>
+        </w:rPr>
+      </w:pPr>
+    </w:p>
+    <w:p>
+      <w:pPr>
+        <w:bidi w:val="0"/>
+        <w:rPr>
+          <w:rFonts w:hint="default"/>
+          <w:lang w:val="en-US"/>
+        </w:rPr>
+      </w:pPr>
+      <w:r>
+        <w:rPr>
+          <w:rFonts w:hint="default"/>
+          <w:lang w:val="en-US"/>
+        </w:rPr>
+        <w:t>Prevent default with remix’s Form instead of html form</w:t>
+      </w:r>
+    </w:p>
+    <w:p>
+      <w:pPr>
+        <w:bidi w:val="0"/>
+        <w:rPr>
+          <w:rFonts w:hint="default"/>
+          <w:lang w:val="en-US"/>
+        </w:rPr>
+      </w:pPr>
+    </w:p>
+    <w:p>
+      <w:pPr>
+        <w:bidi w:val="0"/>
+      </w:pPr>
+      <w:r>
+        <w:drawing>
+          <wp:inline distT="0" distB="0" distL="114300" distR="114300">
+            <wp:extent cx="5269230" cy="352425"/>
+            <wp:effectExtent l="0" t="0" r="13970" b="3175"/>
+            <wp:docPr id="1" name="Picture 1"/>
+            <wp:cNvGraphicFramePr>
+              <a:graphicFrameLocks xmlns:a="http://schemas.openxmlformats.org/drawingml/2006/main" noChangeAspect="1"/>
+            </wp:cNvGraphicFramePr>
+            <a:graphic xmlns:a="http://schemas.openxmlformats.org/drawingml/2006/main">
+              <a:graphicData uri="http://schemas.openxmlformats.org/drawingml/2006/picture">
+                <pic:pic xmlns:pic="http://schemas.openxmlformats.org/drawingml/2006/picture">
+                  <pic:nvPicPr>
+                    <pic:cNvPr id="1" name="Picture 1"/>
+                    <pic:cNvPicPr>
+                      <a:picLocks noChangeAspect="1"/>
+                    </pic:cNvPicPr>
+                  </pic:nvPicPr>
+                  <pic:blipFill>
+                    <a:blip r:embed="rId4"/>
+                    <a:stretch>
+                      <a:fillRect/>
+                    </a:stretch>
+                  </pic:blipFill>
+                  <pic:spPr>
+                    <a:xfrm>
+                      <a:off x="0" y="0"/>
+                      <a:ext cx="5269230" cy="352425"/>
+                    </a:xfrm>
+                    <a:prstGeom prst="rect">
+                      <a:avLst/>
+                    </a:prstGeom>
+                    <a:noFill/>
+                    <a:ln>
+                      <a:noFill/>
+                    </a:ln>
+                  </pic:spPr>
+                </pic:pic>
+              </a:graphicData>
+            </a:graphic>
+          </wp:inline>
+        </w:drawing>
+      </w:r>
+    </w:p>
+    <w:p>
+      <w:pPr>
+        <w:bidi w:val="0"/>
+        <w:rPr>
+          <w:rFonts w:hint="default"/>
+          <w:lang w:val="en-US"/>
+        </w:rPr>
+      </w:pPr>
+      <w:r>
+        <w:rPr>
+          <w:rFonts w:hint="default"/>
+          <w:lang w:val="en-US"/>
+        </w:rPr>
+        <w:t>add 2 second pause before resolving promise object</w:t>
+      </w:r>
       <w:bookmarkStart w:id="0" w:name="_GoBack"/>
       <w:bookmarkEnd w:id="0"/>
-    </w:p>
-    <w:p>
-      <w:pPr>
-        <w:bidi w:val="0"/>
-        <w:rPr>
-          <w:rFonts w:hint="default"/>
-          <w:lang w:val="en-US"/>
-        </w:rPr>
-      </w:pPr>
-    </w:p>
-    <w:p>
-      <w:pPr>
-        <w:bidi w:val="0"/>
-        <w:rPr>
-          <w:rFonts w:hint="default"/>
-          <w:lang w:val="en-US"/>
-        </w:rPr>
-      </w:pPr>
-      <w:r>
-        <w:rPr>
-          <w:rFonts w:hint="default"/>
-          <w:lang w:val="en-US"/>
-        </w:rPr>
-        <w:t>Next thing to do on this project is make a POST</w:t>
-      </w:r>
     </w:p>
     <w:sectPr>
       <w:pgSz w:w="11906" w:h="16838"/>

</xml_diff>

<commit_message>
error boundary does not work and cannot dynamically link the id on note
</commit_message>
<xml_diff>
--- a/remix_notes.docx
+++ b/remix_notes.docx
@@ -281,6 +281,79 @@
           <w:lang w:val="en-US"/>
         </w:rPr>
         <w:t>add 2 second pause before resolving promise object</w:t>
+      </w:r>
+    </w:p>
+    <w:p>
+      <w:pPr>
+        <w:bidi w:val="0"/>
+        <w:rPr>
+          <w:rFonts w:hint="default"/>
+          <w:lang w:val="en-US"/>
+        </w:rPr>
+      </w:pPr>
+    </w:p>
+    <w:p>
+      <w:pPr>
+        <w:bidi w:val="0"/>
+      </w:pPr>
+      <w:r>
+        <w:drawing>
+          <wp:inline distT="0" distB="0" distL="114300" distR="114300">
+            <wp:extent cx="3219450" cy="542925"/>
+            <wp:effectExtent l="0" t="0" r="6350" b="15875"/>
+            <wp:docPr id="2" name="Picture 2"/>
+            <wp:cNvGraphicFramePr>
+              <a:graphicFrameLocks xmlns:a="http://schemas.openxmlformats.org/drawingml/2006/main" noChangeAspect="1"/>
+            </wp:cNvGraphicFramePr>
+            <a:graphic xmlns:a="http://schemas.openxmlformats.org/drawingml/2006/main">
+              <a:graphicData uri="http://schemas.openxmlformats.org/drawingml/2006/picture">
+                <pic:pic xmlns:pic="http://schemas.openxmlformats.org/drawingml/2006/picture">
+                  <pic:nvPicPr>
+                    <pic:cNvPr id="2" name="Picture 2"/>
+                    <pic:cNvPicPr>
+                      <a:picLocks noChangeAspect="1"/>
+                    </pic:cNvPicPr>
+                  </pic:nvPicPr>
+                  <pic:blipFill>
+                    <a:blip r:embed="rId5"/>
+                    <a:stretch>
+                      <a:fillRect/>
+                    </a:stretch>
+                  </pic:blipFill>
+                  <pic:spPr>
+                    <a:xfrm>
+                      <a:off x="0" y="0"/>
+                      <a:ext cx="3219450" cy="542925"/>
+                    </a:xfrm>
+                    <a:prstGeom prst="rect">
+                      <a:avLst/>
+                    </a:prstGeom>
+                    <a:noFill/>
+                    <a:ln>
+                      <a:noFill/>
+                    </a:ln>
+                  </pic:spPr>
+                </pic:pic>
+              </a:graphicData>
+            </a:graphic>
+          </wp:inline>
+        </w:drawing>
+      </w:r>
+    </w:p>
+    <w:p>
+      <w:pPr>
+        <w:bidi w:val="0"/>
+        <w:rPr>
+          <w:rFonts w:hint="default"/>
+          <w:lang w:val="en-US"/>
+        </w:rPr>
+      </w:pPr>
+      <w:r>
+        <w:rPr>
+          <w:rFonts w:hint="default"/>
+          <w:lang w:val="en-US"/>
+        </w:rPr>
+        <w:t>Dynamic routing adds appends the id to the end - somehow</w:t>
       </w:r>
       <w:bookmarkStart w:id="0" w:name="_GoBack"/>
       <w:bookmarkEnd w:id="0"/>

</xml_diff>

<commit_message>
fixed error boundary typing
</commit_message>
<xml_diff>
--- a/remix_notes.docx
+++ b/remix_notes.docx
@@ -2,6 +2,79 @@
 <file path=word/document.xml><?xml version="1.0" encoding="utf-8"?>
 <w:document xmlns:wpc="http://schemas.microsoft.com/office/word/2010/wordprocessingCanvas" xmlns:mc="http://schemas.openxmlformats.org/markup-compatibility/2006" xmlns:o="urn:schemas-microsoft-com:office:office" xmlns:r="http://schemas.openxmlformats.org/officeDocument/2006/relationships" xmlns:m="http://schemas.openxmlformats.org/officeDocument/2006/math" xmlns:v="urn:schemas-microsoft-com:vml" xmlns:wp14="http://schemas.microsoft.com/office/word/2010/wordprocessingDrawing" xmlns:wp="http://schemas.openxmlformats.org/drawingml/2006/wordprocessingDrawing" xmlns:w="http://schemas.openxmlformats.org/wordprocessingml/2006/main" xmlns:w14="http://schemas.microsoft.com/office/word/2010/wordml" xmlns:w10="urn:schemas-microsoft-com:office:word" xmlns:w15="http://schemas.microsoft.com/office/word/2012/wordml" xmlns:wpg="http://schemas.microsoft.com/office/word/2010/wordprocessingGroup" xmlns:wpi="http://schemas.microsoft.com/office/word/2010/wordprocessingInk" xmlns:wne="http://schemas.microsoft.com/office/word/2006/wordml" xmlns:wps="http://schemas.microsoft.com/office/word/2010/wordprocessingShape" xmlns:wpsCustomData="http://www.wps.cn/officeDocument/2013/wpsCustomData" mc:Ignorable="w14 w15 wp14">
   <w:body>
+    <w:p>
+      <w:pPr>
+        <w:bidi w:val="0"/>
+      </w:pPr>
+      <w:r>
+        <w:drawing>
+          <wp:inline distT="0" distB="0" distL="114300" distR="114300">
+            <wp:extent cx="5316855" cy="2690495"/>
+            <wp:effectExtent l="0" t="0" r="17145" b="1905"/>
+            <wp:docPr id="3" name="Picture 3"/>
+            <wp:cNvGraphicFramePr>
+              <a:graphicFrameLocks xmlns:a="http://schemas.openxmlformats.org/drawingml/2006/main" noChangeAspect="1"/>
+            </wp:cNvGraphicFramePr>
+            <a:graphic xmlns:a="http://schemas.openxmlformats.org/drawingml/2006/main">
+              <a:graphicData uri="http://schemas.openxmlformats.org/drawingml/2006/picture">
+                <pic:pic xmlns:pic="http://schemas.openxmlformats.org/drawingml/2006/picture">
+                  <pic:nvPicPr>
+                    <pic:cNvPr id="3" name="Picture 3"/>
+                    <pic:cNvPicPr>
+                      <a:picLocks noChangeAspect="1"/>
+                    </pic:cNvPicPr>
+                  </pic:nvPicPr>
+                  <pic:blipFill>
+                    <a:blip r:embed="rId4"/>
+                    <a:stretch>
+                      <a:fillRect/>
+                    </a:stretch>
+                  </pic:blipFill>
+                  <pic:spPr>
+                    <a:xfrm>
+                      <a:off x="0" y="0"/>
+                      <a:ext cx="5316855" cy="2690495"/>
+                    </a:xfrm>
+                    <a:prstGeom prst="rect">
+                      <a:avLst/>
+                    </a:prstGeom>
+                    <a:noFill/>
+                    <a:ln>
+                      <a:noFill/>
+                    </a:ln>
+                  </pic:spPr>
+                </pic:pic>
+              </a:graphicData>
+            </a:graphic>
+          </wp:inline>
+        </w:drawing>
+      </w:r>
+    </w:p>
+    <w:p>
+      <w:pPr>
+        <w:bidi w:val="0"/>
+      </w:pPr>
+    </w:p>
+    <w:p>
+      <w:pPr>
+        <w:bidi w:val="0"/>
+        <w:rPr>
+          <w:rFonts w:hint="default"/>
+          <w:lang w:val="en-US"/>
+        </w:rPr>
+      </w:pPr>
+      <w:bookmarkStart w:id="0" w:name="_GoBack"/>
+      <w:bookmarkEnd w:id="0"/>
+    </w:p>
+    <w:p>
+      <w:pPr>
+        <w:bidi w:val="0"/>
+        <w:rPr>
+          <w:rFonts w:hint="default"/>
+          <w:lang w:val="en-US"/>
+        </w:rPr>
+      </w:pPr>
+    </w:p>
     <w:p>
       <w:pPr>
         <w:bidi w:val="0"/>
@@ -242,7 +315,7 @@
                     </pic:cNvPicPr>
                   </pic:nvPicPr>
                   <pic:blipFill>
-                    <a:blip r:embed="rId4"/>
+                    <a:blip r:embed="rId5"/>
                     <a:stretch>
                       <a:fillRect/>
                     </a:stretch>
@@ -315,7 +388,7 @@
                     </pic:cNvPicPr>
                   </pic:nvPicPr>
                   <pic:blipFill>
-                    <a:blip r:embed="rId5"/>
+                    <a:blip r:embed="rId6"/>
                     <a:stretch>
                       <a:fillRect/>
                     </a:stretch>
@@ -355,8 +428,6 @@
         </w:rPr>
         <w:t>Dynamic routing adds appends the id to the end - somehow</w:t>
       </w:r>
-      <w:bookmarkStart w:id="0" w:name="_GoBack"/>
-      <w:bookmarkEnd w:id="0"/>
     </w:p>
     <w:sectPr>
       <w:pgSz w:w="11906" w:h="16838"/>

</xml_diff>